<commit_message>
UML and design decisions
</commit_message>
<xml_diff>
--- a/Design Decisions - Milestone 3 .docx
+++ b/Design Decisions - Milestone 3 .docx
@@ -27,7 +27,7 @@
     </w:p>
     <w:p>
       <w:pPr>
-        <w:pStyle w:val="Body"/>
+        <w:pStyle w:val="Body A"/>
       </w:pPr>
       <w:r>
         <w:rPr>
@@ -38,7 +38,7 @@
     </w:p>
     <w:p>
       <w:pPr>
-        <w:pStyle w:val="Body"/>
+        <w:pStyle w:val="Body A"/>
       </w:pPr>
       <w:r>
         <w:rPr>
@@ -54,6 +54,7 @@
           <w:ilvl w:val="0"/>
           <w:numId w:val="2"/>
         </w:numPr>
+        <w:spacing w:line="240" w:lineRule="auto"/>
         <w:rPr>
           <w:lang w:val="en-US"/>
         </w:rPr>
@@ -73,6 +74,7 @@
           <w:ilvl w:val="0"/>
           <w:numId w:val="2"/>
         </w:numPr>
+        <w:spacing w:line="240" w:lineRule="auto"/>
         <w:rPr>
           <w:lang w:val="en-US"/>
         </w:rPr>
@@ -92,6 +94,7 @@
           <w:ilvl w:val="0"/>
           <w:numId w:val="2"/>
         </w:numPr>
+        <w:spacing w:line="240" w:lineRule="auto"/>
         <w:rPr>
           <w:lang w:val="en-US"/>
         </w:rPr>
@@ -111,6 +114,7 @@
           <w:ilvl w:val="0"/>
           <w:numId w:val="2"/>
         </w:numPr>
+        <w:spacing w:line="240" w:lineRule="auto"/>
         <w:rPr>
           <w:lang w:val="en-US"/>
         </w:rPr>
@@ -130,6 +134,7 @@
           <w:ilvl w:val="0"/>
           <w:numId w:val="2"/>
         </w:numPr>
+        <w:spacing w:line="240" w:lineRule="auto"/>
         <w:rPr>
           <w:lang w:val="en-US"/>
         </w:rPr>
@@ -155,7 +160,7 @@
     </w:p>
     <w:p>
       <w:pPr>
-        <w:pStyle w:val="Body"/>
+        <w:pStyle w:val="Body A"/>
       </w:pPr>
       <w:r>
         <w:rPr>
@@ -237,7 +242,7 @@
     </w:p>
     <w:p>
       <w:pPr>
-        <w:pStyle w:val="Body"/>
+        <w:pStyle w:val="Body A"/>
       </w:pPr>
       <w:r>
         <w:rPr>
@@ -249,6 +254,9 @@
     <w:p>
       <w:pPr>
         <w:pStyle w:val="Heading"/>
+        <w:rPr>
+          <w:lang w:val="fr-FR"/>
+        </w:rPr>
       </w:pPr>
       <w:r>
         <w:rPr>
@@ -260,7 +268,7 @@
     </w:p>
     <w:p>
       <w:pPr>
-        <w:pStyle w:val="Body"/>
+        <w:pStyle w:val="Body A"/>
       </w:pPr>
       <w:r>
         <w:rPr>
@@ -282,13 +290,43 @@
     </w:p>
     <w:p>
       <w:pPr>
-        <w:pStyle w:val="Body"/>
-      </w:pPr>
-      <w:r>
-        <w:rPr>
-          <w:rtl w:val="0"/>
-        </w:rPr>
-        <w:t>Searching interface is using the strategy design paradigm to use different methods of selecting documents to discover what searching method is the most beneficial to the consumer and the producer. The consumer and the producer store which search method they use, as it may differ per user.</w:t>
+        <w:pStyle w:val="Body A"/>
+      </w:pPr>
+      <w:r>
+        <w:rPr>
+          <w:rtl w:val="0"/>
+        </w:rPr>
+        <w:t xml:space="preserve">Searching interface is using the strategy design paradigm to use different methods of selecting documents to discover what searching method is the most beneficial to the consumer and the producer. The </w:t>
+      </w:r>
+      <w:r>
+        <w:rPr>
+          <w:rtl w:val="0"/>
+        </w:rPr>
+        <w:t>C</w:t>
+      </w:r>
+      <w:r>
+        <w:rPr>
+          <w:rtl w:val="0"/>
+        </w:rPr>
+        <w:t xml:space="preserve">onsumer and the </w:t>
+      </w:r>
+      <w:r>
+        <w:rPr>
+          <w:rtl w:val="0"/>
+        </w:rPr>
+        <w:t>P</w:t>
+      </w:r>
+      <w:r>
+        <w:rPr>
+          <w:rtl w:val="0"/>
+        </w:rPr>
+        <w:t>roducer store which search method they use, as it may differ per user.</w:t>
+      </w:r>
+      <w:r>
+        <w:rPr>
+          <w:rtl w:val="0"/>
+        </w:rPr>
+        <w:t xml:space="preserve"> The search methods described in the Project Outline were also implemented.</w:t>
       </w:r>
     </w:p>
     <w:p>
@@ -304,7 +342,7 @@
     </w:p>
     <w:p>
       <w:pPr>
-        <w:pStyle w:val="Body"/>
+        <w:pStyle w:val="Body A"/>
       </w:pPr>
       <w:r>
         <w:rPr>
@@ -351,11 +389,12 @@
     </w:p>
     <w:p>
       <w:pPr>
-        <w:pStyle w:val="Body"/>
-      </w:pPr>
-      <w:r>
-        <w:rPr>
-          <w:rtl w:val="0"/>
+        <w:pStyle w:val="Body A"/>
+      </w:pPr>
+      <w:r>
+        <w:rPr>
+          <w:rtl w:val="0"/>
+          <w:lang w:val="en-US"/>
         </w:rPr>
         <w:t xml:space="preserve">The simulation starts by pressing the </w:t>
       </w:r>
@@ -376,12 +415,14 @@
       <w:r>
         <w:rPr>
           <w:rtl w:val="0"/>
+          <w:lang w:val="en-US"/>
         </w:rPr>
         <w:t xml:space="preserve">” </w:t>
       </w:r>
       <w:r>
         <w:rPr>
           <w:rtl w:val="0"/>
+          <w:lang w:val="en-US"/>
         </w:rPr>
         <w:t xml:space="preserve">button in the top-right corner.  When it begins the Start button will change to a </w:t>
       </w:r>
@@ -395,25 +436,28 @@
       <w:r>
         <w:rPr>
           <w:rtl w:val="0"/>
+          <w:lang w:val="en-US"/>
         </w:rPr>
         <w:t>Step</w:t>
       </w:r>
       <w:r>
         <w:rPr>
           <w:rtl w:val="0"/>
+          <w:lang w:val="en-US"/>
         </w:rPr>
         <w:t xml:space="preserve">” </w:t>
       </w:r>
       <w:r>
         <w:rPr>
           <w:rtl w:val="0"/>
+          <w:lang w:val="en-US"/>
         </w:rPr>
         <w:t xml:space="preserve">button, and the Turns field will decrement with each turn/step. Aside from the Number of Search Results, all TextFields in the top bar cannot be edited once the simulation begins. The number of Search Results can be edited before each turn. </w:t>
       </w:r>
     </w:p>
     <w:p>
       <w:pPr>
-        <w:pStyle w:val="Body"/>
+        <w:pStyle w:val="Body A"/>
       </w:pPr>
       <w:r>
         <w:rPr>
@@ -435,13 +479,103 @@
     </w:p>
     <w:p>
       <w:pPr>
-        <w:pStyle w:val="Body"/>
-      </w:pPr>
-      <w:r>
-        <w:rPr>
-          <w:rtl w:val="0"/>
-        </w:rPr>
-        <w:t>A mouse listener was added to each table to detect a user double click. Based on which table is clicked a different constructor is called in the DoubleClickWindow to properly display the appropriate window. It uses nested split panes to separate the information.</w:t>
+        <w:pStyle w:val="Body A"/>
+      </w:pPr>
+      <w:r>
+        <w:rPr>
+          <w:rtl w:val="0"/>
+        </w:rPr>
+        <w:t>A mouse listener was added to each table</w:t>
+      </w:r>
+      <w:r>
+        <w:rPr>
+          <w:rtl w:val="0"/>
+        </w:rPr>
+        <w:t xml:space="preserve">, which </w:t>
+      </w:r>
+      <w:r>
+        <w:rPr>
+          <w:rtl w:val="0"/>
+        </w:rPr>
+        <w:t>detect</w:t>
+      </w:r>
+      <w:r>
+        <w:rPr>
+          <w:rtl w:val="0"/>
+        </w:rPr>
+        <w:t>s</w:t>
+      </w:r>
+      <w:r>
+        <w:rPr>
+          <w:rtl w:val="0"/>
+        </w:rPr>
+        <w:t xml:space="preserve"> </w:t>
+      </w:r>
+      <w:r>
+        <w:rPr>
+          <w:rtl w:val="0"/>
+        </w:rPr>
+        <w:t>when a</w:t>
+      </w:r>
+      <w:r>
+        <w:rPr>
+          <w:rtl w:val="0"/>
+        </w:rPr>
+        <w:t xml:space="preserve"> user double</w:t>
+      </w:r>
+      <w:r>
+        <w:rPr>
+          <w:rtl w:val="0"/>
+        </w:rPr>
+        <w:t>-</w:t>
+      </w:r>
+      <w:r>
+        <w:rPr>
+          <w:rtl w:val="0"/>
+        </w:rPr>
+        <w:t>click</w:t>
+      </w:r>
+      <w:r>
+        <w:rPr>
+          <w:rtl w:val="0"/>
+        </w:rPr>
+        <w:t>s on an cell in one of the three tables (Documents, Producers, and Consumers)</w:t>
+      </w:r>
+      <w:r>
+        <w:rPr>
+          <w:rtl w:val="0"/>
+        </w:rPr>
+        <w:t xml:space="preserve">. </w:t>
+      </w:r>
+      <w:r>
+        <w:rPr>
+          <w:rtl w:val="0"/>
+        </w:rPr>
+        <w:t>A different constructor is called depending on the table that the user clicks on (Document or User). Double-clicking on a Document shows a list of Users that like the selected Document. Double-clicking on a Producer or Consumer displays two lists (Followers and Following) as well as a drop-down menu used to change the User</w:t>
+      </w:r>
+      <w:r>
+        <w:rPr>
+          <w:rtl w:val="0"/>
+        </w:rPr>
+        <w:t>’</w:t>
+      </w:r>
+      <w:r>
+        <w:rPr>
+          <w:rtl w:val="0"/>
+        </w:rPr>
+        <w:t>s search method. In addition, the double-click window for Producers includes an option to change how the Producer acts (either as a Consumer or as a Producer) as well as a drop-down menu that is used to set the Producer</w:t>
+      </w:r>
+      <w:r>
+        <w:rPr>
+          <w:rtl w:val="0"/>
+        </w:rPr>
+        <w:t>’</w:t>
+      </w:r>
+      <w:r>
+        <w:rPr>
+          <w:rtl w:val="0"/>
+        </w:rPr>
+        <w:t>s alternate tag.</w:t>
       </w:r>
     </w:p>
     <w:sectPr>
@@ -917,7 +1051,7 @@
   </w:style>
   <w:style w:type="paragraph" w:styleId="Title">
     <w:name w:val="Title"/>
-    <w:next w:val="Body"/>
+    <w:next w:val="Body A"/>
     <w:pPr>
       <w:keepNext w:val="0"/>
       <w:keepLines w:val="0"/>
@@ -938,7 +1072,7 @@
       <w:outlineLvl w:val="9"/>
     </w:pPr>
     <w:rPr>
-      <w:rFonts w:ascii="Calibri Light" w:cs="Calibri Light" w:hAnsi="Calibri Light" w:eastAsia="Calibri Light"/>
+      <w:rFonts w:ascii="Calibri Light" w:cs="Arial Unicode MS" w:hAnsi="Calibri Light" w:eastAsia="Arial Unicode MS"/>
       <w:b w:val="0"/>
       <w:bCs w:val="0"/>
       <w:i w:val="0"/>
@@ -959,9 +1093,9 @@
       <w:lang w:val="en-US"/>
     </w:rPr>
   </w:style>
-  <w:style w:type="paragraph" w:styleId="Body">
-    <w:name w:val="Body"/>
-    <w:next w:val="Body"/>
+  <w:style w:type="paragraph" w:styleId="Body A">
+    <w:name w:val="Body A"/>
+    <w:next w:val="Body A"/>
     <w:pPr>
       <w:keepNext w:val="0"/>
       <w:keepLines w:val="0"/>
@@ -976,7 +1110,7 @@
       <w:outlineLvl w:val="9"/>
     </w:pPr>
     <w:rPr>
-      <w:rFonts w:ascii="Calibri" w:cs="Calibri" w:hAnsi="Calibri" w:eastAsia="Calibri"/>
+      <w:rFonts w:ascii="Calibri" w:cs="Arial Unicode MS" w:hAnsi="Calibri" w:eastAsia="Arial Unicode MS"/>
       <w:b w:val="0"/>
       <w:bCs w:val="0"/>
       <w:i w:val="0"/>
@@ -1014,7 +1148,7 @@
       <w:outlineLvl w:val="9"/>
     </w:pPr>
     <w:rPr>
-      <w:rFonts w:ascii="Calibri" w:cs="Calibri" w:hAnsi="Calibri" w:eastAsia="Calibri"/>
+      <w:rFonts w:ascii="Calibri" w:cs="Arial Unicode MS" w:hAnsi="Calibri" w:eastAsia="Arial Unicode MS"/>
       <w:b w:val="0"/>
       <w:bCs w:val="0"/>
       <w:i w:val="0"/>
@@ -1045,7 +1179,7 @@
   </w:style>
   <w:style w:type="paragraph" w:styleId="Heading">
     <w:name w:val="Heading"/>
-    <w:next w:val="Body"/>
+    <w:next w:val="Body A"/>
     <w:pPr>
       <w:keepNext w:val="1"/>
       <w:keepLines w:val="1"/>
@@ -1060,7 +1194,7 @@
       <w:outlineLvl w:val="0"/>
     </w:pPr>
     <w:rPr>
-      <w:rFonts w:ascii="Calibri Light" w:cs="Calibri Light" w:hAnsi="Calibri Light" w:eastAsia="Calibri Light"/>
+      <w:rFonts w:ascii="Calibri" w:cs="Arial Unicode MS" w:hAnsi="Calibri" w:eastAsia="Arial Unicode MS"/>
       <w:b w:val="1"/>
       <w:bCs w:val="1"/>
       <w:i w:val="0"/>
@@ -1277,17 +1411,17 @@
         <a:solidFill>
           <a:srgbClr val="FFFFFF"/>
         </a:solidFill>
-        <a:ln w="12700" cap="flat">
+        <a:ln w="25400" cap="flat">
           <a:solidFill>
             <a:schemeClr val="accent1"/>
           </a:solidFill>
           <a:prstDash val="solid"/>
-          <a:miter lim="800000"/>
+          <a:round/>
         </a:ln>
         <a:effectLst/>
         <a:sp3d/>
       </a:spPr>
-      <a:bodyPr rot="0" spcFirstLastPara="1" vertOverflow="overflow" horzOverflow="overflow" vert="horz" wrap="square" lIns="45719" tIns="45719" rIns="45719" bIns="45719" numCol="1" spcCol="38100" rtlCol="0" anchor="ctr" upright="0">
+      <a:bodyPr rot="0" spcFirstLastPara="1" vertOverflow="overflow" horzOverflow="overflow" vert="horz" wrap="square" lIns="45718" tIns="45718" rIns="45718" bIns="45718" numCol="1" spcCol="38100" rtlCol="0" anchor="ctr" upright="0">
         <a:spAutoFit/>
       </a:bodyPr>
       <a:lstStyle>
@@ -1315,10 +1449,10 @@
             </a:solidFill>
             <a:effectLst/>
             <a:uFillTx/>
-            <a:latin typeface="Calibri"/>
-            <a:ea typeface="Calibri"/>
-            <a:cs typeface="Calibri"/>
-            <a:sym typeface="Calibri"/>
+            <a:latin typeface="+mn-lt"/>
+            <a:ea typeface="+mn-ea"/>
+            <a:cs typeface="+mn-cs"/>
+            <a:sym typeface="Helvetica"/>
           </a:defRPr>
         </a:defPPr>
         <a:lvl1pPr marL="0" marR="0" indent="0" algn="l" defTabSz="914400" rtl="0" fontAlgn="auto" latinLnBrk="1" hangingPunct="0">
@@ -1566,12 +1700,12 @@
     <a:lnDef>
       <a:spPr>
         <a:noFill/>
-        <a:ln w="12700" cap="flat">
+        <a:ln w="25400" cap="flat">
           <a:solidFill>
             <a:schemeClr val="accent1"/>
           </a:solidFill>
           <a:prstDash val="solid"/>
-          <a:miter lim="800000"/>
+          <a:round/>
         </a:ln>
         <a:effectLst/>
         <a:sp3d/>
@@ -1858,7 +1992,7 @@
         <a:effectLst/>
         <a:sp3d/>
       </a:spPr>
-      <a:bodyPr rot="0" spcFirstLastPara="1" vertOverflow="overflow" horzOverflow="overflow" vert="horz" wrap="square" lIns="45719" tIns="45719" rIns="45719" bIns="45719" numCol="1" spcCol="38100" rtlCol="0" anchor="t" upright="0">
+      <a:bodyPr rot="0" spcFirstLastPara="1" vertOverflow="overflow" horzOverflow="overflow" vert="horz" wrap="square" lIns="45718" tIns="45718" rIns="45718" bIns="45718" numCol="1" spcCol="38100" rtlCol="0" anchor="t" upright="0">
         <a:spAutoFit/>
       </a:bodyPr>
       <a:lstStyle>
@@ -1886,10 +2020,10 @@
             </a:solidFill>
             <a:effectLst/>
             <a:uFillTx/>
-            <a:latin typeface="Calibri"/>
-            <a:ea typeface="Calibri"/>
-            <a:cs typeface="Calibri"/>
-            <a:sym typeface="Calibri"/>
+            <a:latin typeface="+mn-lt"/>
+            <a:ea typeface="+mn-ea"/>
+            <a:cs typeface="+mn-cs"/>
+            <a:sym typeface="Helvetica"/>
           </a:defRPr>
         </a:defPPr>
         <a:lvl1pPr marL="0" marR="0" indent="0" algn="l" defTabSz="914400" rtl="0" fontAlgn="auto" latinLnBrk="1" hangingPunct="0">

</xml_diff>